<commit_message>
Prueba Comando Examen ultimo
</commit_message>
<xml_diff>
--- a/Comandos-git-examen.docx
+++ b/Comandos-git-examen.docx
@@ -364,10 +364,46 @@
           <w:sz w:val="18"/>
           <w:szCs w:val="18"/>
         </w:rPr>
-        <w:t xml:space="preserve"> o un . para todos los add</w:t>
+        <w:t xml:space="preserve"> o un . para todos los </w:t>
+      </w:r>
+      <w:proofErr w:type="spellStart"/>
+      <w:r>
+        <w:rPr>
+          <w:rFonts w:ascii="Lucida Console" w:hAnsi="Lucida Console" w:cs="Lucida Console"/>
+          <w:sz w:val="18"/>
+          <w:szCs w:val="18"/>
+        </w:rPr>
+        <w:t>add</w:t>
+      </w:r>
+      <w:proofErr w:type="spellEnd"/>
+      <w:r>
+        <w:rPr>
+          <w:rFonts w:ascii="Lucida Console" w:hAnsi="Lucida Console" w:cs="Lucida Console"/>
+          <w:sz w:val="18"/>
+          <w:szCs w:val="18"/>
+        </w:rPr>
+        <w:t xml:space="preserve"> aunque sin é</w:t>
       </w:r>
       <w:bookmarkStart w:id="0" w:name="_GoBack"/>
       <w:bookmarkEnd w:id="0"/>
+      <w:r>
+        <w:rPr>
+          <w:rFonts w:ascii="Lucida Console" w:hAnsi="Lucida Console" w:cs="Lucida Console"/>
+          <w:sz w:val="18"/>
+          <w:szCs w:val="18"/>
+        </w:rPr>
+        <w:t xml:space="preserve">l . vale </w:t>
+      </w:r>
+      <w:proofErr w:type="spellStart"/>
+      <w:r>
+        <w:rPr>
+          <w:rFonts w:ascii="Lucida Console" w:hAnsi="Lucida Console" w:cs="Lucida Console"/>
+          <w:sz w:val="18"/>
+          <w:szCs w:val="18"/>
+        </w:rPr>
+        <w:t>tambien</w:t>
+      </w:r>
+      <w:proofErr w:type="spellEnd"/>
       <w:r>
         <w:rPr>
           <w:rFonts w:ascii="Lucida Console" w:hAnsi="Lucida Console" w:cs="Lucida Console"/>

</xml_diff>